<commit_message>
Anotaciones, Readme.md y Topic Corregido
</commit_message>
<xml_diff>
--- a/Diseño/Data Structure.docx
+++ b/Diseño/Data Structure.docx
@@ -110,10 +110,23 @@
           <w:lang w:val="es-ES"/>
         </w:rPr>
       </w:pPr>
+      <w:r>
+        <w:rPr>
+          <w:rFonts w:ascii="Times New Roman" w:hAnsi="Times New Roman" w:cs="Times New Roman"/>
+          <w:b/>
+          <w:bCs/>
+          <w:sz w:val="24"/>
+          <w:szCs w:val="24"/>
+          <w:lang w:val="es-ES"/>
+        </w:rPr>
+        <w:t xml:space="preserve">id o </w:t>
+      </w:r>
       <w:proofErr w:type="spellStart"/>
       <w:r>
         <w:rPr>
           <w:rFonts w:ascii="Times New Roman" w:hAnsi="Times New Roman" w:cs="Times New Roman"/>
+          <w:b/>
+          <w:bCs/>
           <w:sz w:val="24"/>
           <w:szCs w:val="24"/>
           <w:lang w:val="es-ES"/>
@@ -148,7 +161,25 @@
           <w:szCs w:val="24"/>
           <w:lang w:val="es-ES"/>
         </w:rPr>
-        <w:t>): Identificador único para cada servidor. [Indexado]</w:t>
+        <w:t xml:space="preserve">): </w:t>
+      </w:r>
+      <w:r>
+        <w:rPr>
+          <w:rFonts w:ascii="Times New Roman" w:hAnsi="Times New Roman" w:cs="Times New Roman"/>
+          <w:sz w:val="24"/>
+          <w:szCs w:val="24"/>
+          <w:lang w:val="es-ES"/>
+        </w:rPr>
+        <w:t xml:space="preserve">Id del </w:t>
+      </w:r>
+      <w:r>
+        <w:rPr>
+          <w:rFonts w:ascii="Times New Roman" w:hAnsi="Times New Roman" w:cs="Times New Roman"/>
+          <w:sz w:val="24"/>
+          <w:szCs w:val="24"/>
+          <w:lang w:val="es-ES"/>
+        </w:rPr>
+        <w:t>servidor. [Indexado]</w:t>
       </w:r>
     </w:p>
     <w:p>
@@ -260,7 +291,144 @@
           <w:szCs w:val="24"/>
           <w:lang w:val="es-ES"/>
         </w:rPr>
-        <w:t xml:space="preserve">): URL o dirección IP del servidor. </w:t>
+        <w:t>):</w:t>
+      </w:r>
+      <w:r>
+        <w:rPr>
+          <w:rFonts w:ascii="Times New Roman" w:hAnsi="Times New Roman" w:cs="Times New Roman"/>
+          <w:sz w:val="24"/>
+          <w:szCs w:val="24"/>
+          <w:lang w:val="es-ES"/>
+        </w:rPr>
+        <w:t xml:space="preserve"> IP y puerto del servidor.</w:t>
+      </w:r>
+      <w:r>
+        <w:rPr>
+          <w:rFonts w:ascii="Times New Roman" w:hAnsi="Times New Roman" w:cs="Times New Roman"/>
+          <w:sz w:val="24"/>
+          <w:szCs w:val="24"/>
+          <w:lang w:val="es-ES"/>
+        </w:rPr>
+        <w:t xml:space="preserve"> </w:t>
+      </w:r>
+    </w:p>
+    <w:p>
+      <w:pPr>
+        <w:pStyle w:val="ListParagraph"/>
+        <w:numPr>
+          <w:ilvl w:val="0"/>
+          <w:numId w:val="13"/>
+        </w:numPr>
+        <w:spacing w:line="276" w:lineRule="auto"/>
+        <w:jc w:val="both"/>
+        <w:rPr>
+          <w:rFonts w:ascii="Times New Roman" w:hAnsi="Times New Roman" w:cs="Times New Roman"/>
+          <w:lang w:val="es-ES"/>
+        </w:rPr>
+      </w:pPr>
+      <w:proofErr w:type="spellStart"/>
+      <w:r>
+        <w:rPr>
+          <w:rFonts w:ascii="Times New Roman" w:hAnsi="Times New Roman" w:cs="Times New Roman"/>
+          <w:sz w:val="24"/>
+          <w:szCs w:val="24"/>
+          <w:lang w:val="es-ES"/>
+        </w:rPr>
+        <w:t>username</w:t>
+      </w:r>
+      <w:proofErr w:type="spellEnd"/>
+      <w:r>
+        <w:rPr>
+          <w:rFonts w:ascii="Times New Roman" w:hAnsi="Times New Roman" w:cs="Times New Roman"/>
+          <w:sz w:val="24"/>
+          <w:szCs w:val="24"/>
+          <w:lang w:val="es-ES"/>
+        </w:rPr>
+        <w:t xml:space="preserve"> (</w:t>
+      </w:r>
+      <w:proofErr w:type="spellStart"/>
+      <w:r>
+        <w:rPr>
+          <w:rFonts w:ascii="Times New Roman" w:hAnsi="Times New Roman" w:cs="Times New Roman"/>
+          <w:sz w:val="24"/>
+          <w:szCs w:val="24"/>
+          <w:lang w:val="es-ES"/>
+        </w:rPr>
+        <w:t>string</w:t>
+      </w:r>
+      <w:proofErr w:type="spellEnd"/>
+      <w:r>
+        <w:rPr>
+          <w:rFonts w:ascii="Times New Roman" w:hAnsi="Times New Roman" w:cs="Times New Roman"/>
+          <w:sz w:val="24"/>
+          <w:szCs w:val="24"/>
+          <w:lang w:val="es-ES"/>
+        </w:rPr>
+        <w:t>): usuario para la conexión al servidor.</w:t>
+      </w:r>
+    </w:p>
+    <w:p>
+      <w:pPr>
+        <w:pStyle w:val="ListParagraph"/>
+        <w:numPr>
+          <w:ilvl w:val="0"/>
+          <w:numId w:val="13"/>
+        </w:numPr>
+        <w:spacing w:line="276" w:lineRule="auto"/>
+        <w:jc w:val="both"/>
+        <w:rPr>
+          <w:rFonts w:ascii="Times New Roman" w:hAnsi="Times New Roman" w:cs="Times New Roman"/>
+          <w:lang w:val="es-ES"/>
+        </w:rPr>
+      </w:pPr>
+      <w:proofErr w:type="spellStart"/>
+      <w:r>
+        <w:rPr>
+          <w:rFonts w:ascii="Times New Roman" w:hAnsi="Times New Roman" w:cs="Times New Roman"/>
+          <w:sz w:val="24"/>
+          <w:szCs w:val="24"/>
+          <w:lang w:val="es-ES"/>
+        </w:rPr>
+        <w:t>password</w:t>
+      </w:r>
+      <w:proofErr w:type="spellEnd"/>
+      <w:r>
+        <w:rPr>
+          <w:rFonts w:ascii="Times New Roman" w:hAnsi="Times New Roman" w:cs="Times New Roman"/>
+          <w:sz w:val="24"/>
+          <w:szCs w:val="24"/>
+          <w:lang w:val="es-ES"/>
+        </w:rPr>
+        <w:t xml:space="preserve"> (</w:t>
+      </w:r>
+      <w:proofErr w:type="spellStart"/>
+      <w:r>
+        <w:rPr>
+          <w:rFonts w:ascii="Times New Roman" w:hAnsi="Times New Roman" w:cs="Times New Roman"/>
+          <w:sz w:val="24"/>
+          <w:szCs w:val="24"/>
+          <w:lang w:val="es-ES"/>
+        </w:rPr>
+        <w:t>string</w:t>
+      </w:r>
+      <w:proofErr w:type="spellEnd"/>
+      <w:r>
+        <w:rPr>
+          <w:rFonts w:ascii="Times New Roman" w:hAnsi="Times New Roman" w:cs="Times New Roman"/>
+          <w:sz w:val="24"/>
+          <w:szCs w:val="24"/>
+          <w:lang w:val="es-ES"/>
+        </w:rPr>
+        <w:t>): contraseña para la</w:t>
+      </w:r>
+      <w:r>
+        <w:rPr>
+          <w:rFonts w:ascii="Times New Roman" w:hAnsi="Times New Roman" w:cs="Times New Roman"/>
+          <w:sz w:val="24"/>
+          <w:szCs w:val="24"/>
+          <w:lang w:val="es-ES"/>
+        </w:rPr>
+        <w:t xml:space="preserve"> conexión al servidor.</w:t>
       </w:r>
     </w:p>
     <w:p>
@@ -321,11 +489,22 @@
       <w:r>
         <w:rPr>
           <w:rFonts w:ascii="Times New Roman" w:hAnsi="Times New Roman" w:cs="Times New Roman"/>
-          <w:sz w:val="24"/>
-          <w:szCs w:val="24"/>
-          <w:lang w:val="es-ES"/>
-        </w:rPr>
-        <w:t>serial (</w:t>
+          <w:b/>
+          <w:bCs/>
+          <w:sz w:val="24"/>
+          <w:szCs w:val="24"/>
+          <w:lang w:val="es-ES"/>
+        </w:rPr>
+        <w:t>serial</w:t>
+      </w:r>
+      <w:r>
+        <w:rPr>
+          <w:rFonts w:ascii="Times New Roman" w:hAnsi="Times New Roman" w:cs="Times New Roman"/>
+          <w:sz w:val="24"/>
+          <w:szCs w:val="24"/>
+          <w:lang w:val="es-ES"/>
+        </w:rPr>
+        <w:t xml:space="preserve"> (</w:t>
       </w:r>
       <w:proofErr w:type="spellStart"/>
       <w:r>
@@ -345,7 +524,25 @@
           <w:szCs w:val="24"/>
           <w:lang w:val="es-ES"/>
         </w:rPr>
-        <w:t>): Número de serie del dispositivo; será el identificador único. [Indexado]</w:t>
+        <w:t xml:space="preserve">): Número de serie del dispositivo; será el </w:t>
+      </w:r>
+      <w:r>
+        <w:rPr>
+          <w:rFonts w:ascii="Times New Roman" w:hAnsi="Times New Roman" w:cs="Times New Roman"/>
+          <w:sz w:val="24"/>
+          <w:szCs w:val="24"/>
+          <w:lang w:val="es-ES"/>
+        </w:rPr>
+        <w:t>ID</w:t>
+      </w:r>
+      <w:r>
+        <w:rPr>
+          <w:rFonts w:ascii="Times New Roman" w:hAnsi="Times New Roman" w:cs="Times New Roman"/>
+          <w:sz w:val="24"/>
+          <w:szCs w:val="24"/>
+          <w:lang w:val="es-ES"/>
+        </w:rPr>
+        <w:t>. [Indexado]</w:t>
       </w:r>
     </w:p>
     <w:p>
@@ -439,7 +636,36 @@
           <w:szCs w:val="24"/>
           <w:lang w:val="es-ES"/>
         </w:rPr>
-        <w:t xml:space="preserve"> (date): Fecha y hora del último mensaje recibido.</w:t>
+        <w:t xml:space="preserve"> (</w:t>
+      </w:r>
+      <w:proofErr w:type="spellStart"/>
+      <w:r>
+        <w:rPr>
+          <w:rFonts w:ascii="Times New Roman" w:hAnsi="Times New Roman" w:cs="Times New Roman"/>
+          <w:sz w:val="24"/>
+          <w:szCs w:val="24"/>
+          <w:lang w:val="es-ES"/>
+        </w:rPr>
+        <w:t>date</w:t>
+      </w:r>
+      <w:r>
+        <w:rPr>
+          <w:rFonts w:ascii="Times New Roman" w:hAnsi="Times New Roman" w:cs="Times New Roman"/>
+          <w:sz w:val="24"/>
+          <w:szCs w:val="24"/>
+          <w:lang w:val="es-ES"/>
+        </w:rPr>
+        <w:t>time</w:t>
+      </w:r>
+      <w:proofErr w:type="spellEnd"/>
+      <w:r>
+        <w:rPr>
+          <w:rFonts w:ascii="Times New Roman" w:hAnsi="Times New Roman" w:cs="Times New Roman"/>
+          <w:sz w:val="24"/>
+          <w:szCs w:val="24"/>
+          <w:lang w:val="es-ES"/>
+        </w:rPr>
+        <w:t>): Fecha y hora del último mensaje recibido.</w:t>
       </w:r>
     </w:p>
     <w:p>
@@ -453,6 +679,8 @@
         <w:jc w:val="both"/>
         <w:rPr>
           <w:rFonts w:ascii="Times New Roman" w:hAnsi="Times New Roman" w:cs="Times New Roman"/>
+          <w:i/>
+          <w:iCs/>
           <w:sz w:val="24"/>
           <w:szCs w:val="24"/>
           <w:lang w:val="es-ES"/>
@@ -462,8 +690,11 @@
       <w:r>
         <w:rPr>
           <w:rFonts w:ascii="Times New Roman" w:hAnsi="Times New Roman" w:cs="Times New Roman"/>
-          <w:sz w:val="24"/>
-          <w:szCs w:val="24"/>
+          <w:i/>
+          <w:iCs/>
+          <w:sz w:val="24"/>
+          <w:szCs w:val="24"/>
+          <w:u w:val="single"/>
           <w:lang w:val="es-ES"/>
         </w:rPr>
         <w:t>serverId</w:t>
@@ -496,7 +727,36 @@
           <w:szCs w:val="24"/>
           <w:lang w:val="es-ES"/>
         </w:rPr>
-        <w:t>): Identificador del servidor al que está conectado el dispositivo. Relación con la colección Servers.</w:t>
+        <w:t xml:space="preserve">): </w:t>
+      </w:r>
+      <w:r>
+        <w:rPr>
+          <w:rFonts w:ascii="Times New Roman" w:hAnsi="Times New Roman" w:cs="Times New Roman"/>
+          <w:sz w:val="24"/>
+          <w:szCs w:val="24"/>
+          <w:lang w:val="es-ES"/>
+        </w:rPr>
+        <w:t>id</w:t>
+      </w:r>
+      <w:r>
+        <w:rPr>
+          <w:rFonts w:ascii="Times New Roman" w:hAnsi="Times New Roman" w:cs="Times New Roman"/>
+          <w:sz w:val="24"/>
+          <w:szCs w:val="24"/>
+          <w:lang w:val="es-ES"/>
+        </w:rPr>
+        <w:t xml:space="preserve"> del servidor al que está conectado el dispositivo. </w:t>
+      </w:r>
+      <w:r>
+        <w:rPr>
+          <w:rFonts w:ascii="Times New Roman" w:hAnsi="Times New Roman" w:cs="Times New Roman"/>
+          <w:i/>
+          <w:iCs/>
+          <w:sz w:val="24"/>
+          <w:szCs w:val="24"/>
+          <w:lang w:val="es-ES"/>
+        </w:rPr>
+        <w:t>Relación con la colección Servers.</w:t>
       </w:r>
     </w:p>
     <w:p>
@@ -556,11 +816,22 @@
       <w:r>
         <w:rPr>
           <w:rFonts w:ascii="Times New Roman" w:hAnsi="Times New Roman" w:cs="Times New Roman"/>
-          <w:sz w:val="24"/>
-          <w:szCs w:val="24"/>
-          <w:lang w:val="es-ES"/>
-        </w:rPr>
-        <w:t>serial (</w:t>
+          <w:b/>
+          <w:bCs/>
+          <w:sz w:val="24"/>
+          <w:szCs w:val="24"/>
+          <w:lang w:val="es-ES"/>
+        </w:rPr>
+        <w:t xml:space="preserve">id </w:t>
+      </w:r>
+      <w:r>
+        <w:rPr>
+          <w:rFonts w:ascii="Times New Roman" w:hAnsi="Times New Roman" w:cs="Times New Roman"/>
+          <w:sz w:val="24"/>
+          <w:szCs w:val="24"/>
+          <w:lang w:val="es-ES"/>
+        </w:rPr>
+        <w:t>(</w:t>
       </w:r>
       <w:proofErr w:type="spellStart"/>
       <w:r>
@@ -580,54 +851,25 @@
           <w:szCs w:val="24"/>
           <w:lang w:val="es-ES"/>
         </w:rPr>
-        <w:t xml:space="preserve">): Número de serie del dispositivo que envió el mensaje. </w:t>
-      </w:r>
-      <w:r>
-        <w:rPr>
-          <w:rFonts w:ascii="Times New Roman" w:hAnsi="Times New Roman" w:cs="Times New Roman"/>
-          <w:sz w:val="24"/>
-          <w:szCs w:val="24"/>
-          <w:lang w:val="es-ES"/>
-        </w:rPr>
-        <w:t xml:space="preserve">Relación con la colección </w:t>
-      </w:r>
-      <w:proofErr w:type="spellStart"/>
-      <w:r>
-        <w:rPr>
-          <w:rFonts w:ascii="Times New Roman" w:hAnsi="Times New Roman" w:cs="Times New Roman"/>
-          <w:sz w:val="24"/>
-          <w:szCs w:val="24"/>
-          <w:lang w:val="es-ES"/>
-        </w:rPr>
-        <w:t>Devices</w:t>
-      </w:r>
-      <w:proofErr w:type="spellEnd"/>
-      <w:r>
-        <w:rPr>
-          <w:rFonts w:ascii="Times New Roman" w:hAnsi="Times New Roman" w:cs="Times New Roman"/>
-          <w:sz w:val="24"/>
-          <w:szCs w:val="24"/>
-          <w:lang w:val="es-ES"/>
-        </w:rPr>
-        <w:t xml:space="preserve">. </w:t>
-      </w:r>
-      <w:r>
-        <w:rPr>
-          <w:rFonts w:ascii="Times New Roman" w:hAnsi="Times New Roman" w:cs="Times New Roman"/>
-          <w:sz w:val="24"/>
-          <w:szCs w:val="24"/>
-          <w:lang w:val="es-ES"/>
-        </w:rPr>
-        <w:t>[Indexado]</w:t>
-      </w:r>
-      <w:r>
-        <w:rPr>
-          <w:rFonts w:ascii="Times New Roman" w:hAnsi="Times New Roman" w:cs="Times New Roman"/>
-          <w:sz w:val="24"/>
-          <w:szCs w:val="24"/>
-          <w:lang w:val="es-ES"/>
-        </w:rPr>
-        <w:t xml:space="preserve"> </w:t>
+        <w:t>): Id del mensaje</w:t>
+      </w:r>
+      <w:r>
+        <w:rPr>
+          <w:rFonts w:ascii="Times New Roman" w:hAnsi="Times New Roman" w:cs="Times New Roman"/>
+          <w:sz w:val="24"/>
+          <w:szCs w:val="24"/>
+          <w:lang w:val="es-ES"/>
+        </w:rPr>
+        <w:t>.</w:t>
+      </w:r>
+      <w:r>
+        <w:rPr>
+          <w:rFonts w:ascii="Times New Roman" w:hAnsi="Times New Roman" w:cs="Times New Roman"/>
+          <w:sz w:val="24"/>
+          <w:szCs w:val="24"/>
+          <w:lang w:val="es-ES"/>
+        </w:rPr>
+        <w:t xml:space="preserve"> [Indexado]</w:t>
       </w:r>
     </w:p>
     <w:p>
@@ -646,6 +888,27 @@
           <w:lang w:val="es-ES"/>
         </w:rPr>
       </w:pPr>
+      <w:r>
+        <w:rPr>
+          <w:rFonts w:ascii="Times New Roman" w:hAnsi="Times New Roman" w:cs="Times New Roman"/>
+          <w:i/>
+          <w:iCs/>
+          <w:sz w:val="24"/>
+          <w:szCs w:val="24"/>
+          <w:u w:val="single"/>
+          <w:lang w:val="es-ES"/>
+        </w:rPr>
+        <w:t>serial</w:t>
+      </w:r>
+      <w:r>
+        <w:rPr>
+          <w:rFonts w:ascii="Times New Roman" w:hAnsi="Times New Roman" w:cs="Times New Roman"/>
+          <w:sz w:val="24"/>
+          <w:szCs w:val="24"/>
+          <w:lang w:val="es-ES"/>
+        </w:rPr>
+        <w:t xml:space="preserve"> (</w:t>
+      </w:r>
       <w:proofErr w:type="spellStart"/>
       <w:r>
         <w:rPr>
@@ -654,7 +917,7 @@
           <w:szCs w:val="24"/>
           <w:lang w:val="es-ES"/>
         </w:rPr>
-        <w:t>timestamp</w:t>
+        <w:t>string</w:t>
       </w:r>
       <w:proofErr w:type="spellEnd"/>
       <w:r>
@@ -664,7 +927,69 @@
           <w:szCs w:val="24"/>
           <w:lang w:val="es-ES"/>
         </w:rPr>
-        <w:t xml:space="preserve"> (date): Fecha y hora en que se recibió el mensaje. [Indexado]</w:t>
+        <w:t xml:space="preserve">): Número de serie del dispositivo que envió el mensaje. </w:t>
+      </w:r>
+      <w:r>
+        <w:rPr>
+          <w:rFonts w:ascii="Times New Roman" w:hAnsi="Times New Roman" w:cs="Times New Roman"/>
+          <w:i/>
+          <w:iCs/>
+          <w:sz w:val="24"/>
+          <w:szCs w:val="24"/>
+          <w:lang w:val="es-ES"/>
+        </w:rPr>
+        <w:t xml:space="preserve">Relación con la colección </w:t>
+      </w:r>
+      <w:proofErr w:type="spellStart"/>
+      <w:r>
+        <w:rPr>
+          <w:rFonts w:ascii="Times New Roman" w:hAnsi="Times New Roman" w:cs="Times New Roman"/>
+          <w:i/>
+          <w:iCs/>
+          <w:sz w:val="24"/>
+          <w:szCs w:val="24"/>
+          <w:lang w:val="es-ES"/>
+        </w:rPr>
+        <w:t>Devices</w:t>
+      </w:r>
+      <w:proofErr w:type="spellEnd"/>
+      <w:r>
+        <w:rPr>
+          <w:rFonts w:ascii="Times New Roman" w:hAnsi="Times New Roman" w:cs="Times New Roman"/>
+          <w:i/>
+          <w:iCs/>
+          <w:sz w:val="24"/>
+          <w:szCs w:val="24"/>
+          <w:lang w:val="es-ES"/>
+        </w:rPr>
+        <w:t>.</w:t>
+      </w:r>
+      <w:r>
+        <w:rPr>
+          <w:rFonts w:ascii="Times New Roman" w:hAnsi="Times New Roman" w:cs="Times New Roman"/>
+          <w:sz w:val="24"/>
+          <w:szCs w:val="24"/>
+          <w:lang w:val="es-ES"/>
+        </w:rPr>
+        <w:t xml:space="preserve"> </w:t>
+      </w:r>
+      <w:r>
+        <w:rPr>
+          <w:rFonts w:ascii="Times New Roman" w:hAnsi="Times New Roman" w:cs="Times New Roman"/>
+          <w:sz w:val="24"/>
+          <w:szCs w:val="24"/>
+          <w:lang w:val="es-ES"/>
+        </w:rPr>
+        <w:t>[Indexado]</w:t>
+      </w:r>
+      <w:r>
+        <w:rPr>
+          <w:rFonts w:ascii="Times New Roman" w:hAnsi="Times New Roman" w:cs="Times New Roman"/>
+          <w:sz w:val="24"/>
+          <w:szCs w:val="24"/>
+          <w:lang w:val="es-ES"/>
+        </w:rPr>
+        <w:t xml:space="preserve"> </w:t>
       </w:r>
     </w:p>
     <w:p>
@@ -691,7 +1016,7 @@
           <w:szCs w:val="24"/>
           <w:lang w:val="es-ES"/>
         </w:rPr>
-        <w:t>messageType</w:t>
+        <w:t>timestamp</w:t>
       </w:r>
       <w:proofErr w:type="spellEnd"/>
       <w:r>
@@ -711,7 +1036,16 @@
           <w:szCs w:val="24"/>
           <w:lang w:val="es-ES"/>
         </w:rPr>
-        <w:t>string</w:t>
+        <w:t>date</w:t>
+      </w:r>
+      <w:r>
+        <w:rPr>
+          <w:rFonts w:ascii="Times New Roman" w:hAnsi="Times New Roman" w:cs="Times New Roman"/>
+          <w:sz w:val="24"/>
+          <w:szCs w:val="24"/>
+          <w:lang w:val="es-ES"/>
+        </w:rPr>
+        <w:t>time</w:t>
       </w:r>
       <w:proofErr w:type="spellEnd"/>
       <w:r>
@@ -721,25 +1055,7 @@
           <w:szCs w:val="24"/>
           <w:lang w:val="es-ES"/>
         </w:rPr>
-        <w:t>): Tipo de mensaje. [</w:t>
-      </w:r>
-      <w:r>
-        <w:rPr>
-          <w:rFonts w:ascii="Times New Roman" w:hAnsi="Times New Roman" w:cs="Times New Roman"/>
-          <w:sz w:val="24"/>
-          <w:szCs w:val="24"/>
-          <w:lang w:val="es-ES"/>
-        </w:rPr>
-        <w:t>Indexado</w:t>
-      </w:r>
-      <w:r>
-        <w:rPr>
-          <w:rFonts w:ascii="Times New Roman" w:hAnsi="Times New Roman" w:cs="Times New Roman"/>
-          <w:sz w:val="24"/>
-          <w:szCs w:val="24"/>
-          <w:lang w:val="es-ES"/>
-        </w:rPr>
-        <w:t>]</w:t>
+        <w:t>): Fecha y hora en que se recibió el mensaje. [Indexado]</w:t>
       </w:r>
     </w:p>
     <w:p>
@@ -766,7 +1082,7 @@
           <w:szCs w:val="24"/>
           <w:lang w:val="es-ES"/>
         </w:rPr>
-        <w:t>content</w:t>
+        <w:t>topic</w:t>
       </w:r>
       <w:proofErr w:type="spellEnd"/>
       <w:r>
@@ -786,7 +1102,7 @@
           <w:szCs w:val="24"/>
           <w:lang w:val="es-ES"/>
         </w:rPr>
-        <w:t>json</w:t>
+        <w:t>string</w:t>
       </w:r>
       <w:proofErr w:type="spellEnd"/>
       <w:r>
@@ -796,67 +1112,8 @@
           <w:szCs w:val="24"/>
           <w:lang w:val="es-ES"/>
         </w:rPr>
-        <w:t xml:space="preserve"> </w:t>
-      </w:r>
-      <w:proofErr w:type="spellStart"/>
-      <w:r>
-        <w:rPr>
-          <w:rFonts w:ascii="Times New Roman" w:hAnsi="Times New Roman" w:cs="Times New Roman"/>
-          <w:sz w:val="24"/>
-          <w:szCs w:val="24"/>
-          <w:lang w:val="es-ES"/>
-        </w:rPr>
-        <w:t>object</w:t>
-      </w:r>
-      <w:proofErr w:type="spellEnd"/>
-      <w:r>
-        <w:rPr>
-          <w:rFonts w:ascii="Times New Roman" w:hAnsi="Times New Roman" w:cs="Times New Roman"/>
-          <w:sz w:val="24"/>
-          <w:szCs w:val="24"/>
-          <w:lang w:val="es-ES"/>
-        </w:rPr>
-        <w:t>): Contenido del mensaje.</w:t>
-      </w:r>
-    </w:p>
-    <w:p>
-      <w:pPr>
-        <w:pStyle w:val="ListParagraph"/>
-        <w:spacing w:line="276" w:lineRule="auto"/>
-        <w:jc w:val="both"/>
-        <w:rPr>
-          <w:rFonts w:ascii="Times New Roman" w:hAnsi="Times New Roman" w:cs="Times New Roman"/>
-          <w:lang w:val="es-ES"/>
-        </w:rPr>
-      </w:pPr>
-    </w:p>
-    <w:p>
-      <w:pPr>
-        <w:pStyle w:val="ListParagraph"/>
-        <w:numPr>
-          <w:ilvl w:val="1"/>
-          <w:numId w:val="12"/>
-        </w:numPr>
-        <w:spacing w:line="276" w:lineRule="auto"/>
-        <w:jc w:val="both"/>
-        <w:rPr>
-          <w:rFonts w:ascii="Times New Roman" w:hAnsi="Times New Roman" w:cs="Times New Roman"/>
-          <w:sz w:val="24"/>
-          <w:szCs w:val="24"/>
-          <w:lang w:val="es-ES"/>
-        </w:rPr>
-      </w:pPr>
-      <w:proofErr w:type="spellStart"/>
-      <w:r>
-        <w:rPr>
-          <w:rFonts w:ascii="Times New Roman" w:hAnsi="Times New Roman" w:cs="Times New Roman"/>
-          <w:sz w:val="24"/>
-          <w:szCs w:val="24"/>
-          <w:lang w:val="es-ES"/>
-        </w:rPr>
-        <w:t>User</w:t>
-      </w:r>
-      <w:proofErr w:type="spellEnd"/>
+        <w:t>): Tipo de mensaje.</w:t>
+      </w:r>
     </w:p>
     <w:p>
       <w:pPr>
@@ -882,7 +1139,7 @@
           <w:szCs w:val="24"/>
           <w:lang w:val="es-ES"/>
         </w:rPr>
-        <w:t>name</w:t>
+        <w:t>content</w:t>
       </w:r>
       <w:proofErr w:type="spellEnd"/>
       <w:r>
@@ -902,7 +1159,7 @@
           <w:szCs w:val="24"/>
           <w:lang w:val="es-ES"/>
         </w:rPr>
-        <w:t>string</w:t>
+        <w:t>json</w:t>
       </w:r>
       <w:proofErr w:type="spellEnd"/>
       <w:r>
@@ -912,381 +1169,131 @@
           <w:szCs w:val="24"/>
           <w:lang w:val="es-ES"/>
         </w:rPr>
-        <w:t>): cadena de texto asociada.</w:t>
+        <w:t xml:space="preserve"> </w:t>
+      </w:r>
+      <w:proofErr w:type="spellStart"/>
+      <w:r>
+        <w:rPr>
+          <w:rFonts w:ascii="Times New Roman" w:hAnsi="Times New Roman" w:cs="Times New Roman"/>
+          <w:sz w:val="24"/>
+          <w:szCs w:val="24"/>
+          <w:lang w:val="es-ES"/>
+        </w:rPr>
+        <w:t>object</w:t>
+      </w:r>
+      <w:proofErr w:type="spellEnd"/>
+      <w:r>
+        <w:rPr>
+          <w:rFonts w:ascii="Times New Roman" w:hAnsi="Times New Roman" w:cs="Times New Roman"/>
+          <w:sz w:val="24"/>
+          <w:szCs w:val="24"/>
+          <w:lang w:val="es-ES"/>
+        </w:rPr>
+        <w:t>): Contenido del mensaje.</w:t>
       </w:r>
     </w:p>
     <w:p>
       <w:pPr>
-        <w:pStyle w:val="ListParagraph"/>
-        <w:numPr>
-          <w:ilvl w:val="0"/>
-          <w:numId w:val="13"/>
-        </w:numPr>
         <w:spacing w:line="276" w:lineRule="auto"/>
         <w:jc w:val="both"/>
         <w:rPr>
           <w:rFonts w:ascii="Times New Roman" w:hAnsi="Times New Roman" w:cs="Times New Roman"/>
-          <w:sz w:val="24"/>
-          <w:szCs w:val="24"/>
-          <w:lang w:val="es-ES"/>
-        </w:rPr>
-      </w:pPr>
-      <w:proofErr w:type="spellStart"/>
-      <w:r>
-        <w:rPr>
-          <w:rFonts w:ascii="Times New Roman" w:hAnsi="Times New Roman" w:cs="Times New Roman"/>
-          <w:sz w:val="24"/>
-          <w:szCs w:val="24"/>
-          <w:lang w:val="es-ES"/>
-        </w:rPr>
-        <w:t>password</w:t>
-      </w:r>
-      <w:proofErr w:type="spellEnd"/>
-      <w:r>
-        <w:rPr>
-          <w:rFonts w:ascii="Times New Roman" w:hAnsi="Times New Roman" w:cs="Times New Roman"/>
-          <w:sz w:val="24"/>
-          <w:szCs w:val="24"/>
-          <w:lang w:val="es-ES"/>
-        </w:rPr>
-        <w:t xml:space="preserve"> (</w:t>
-      </w:r>
-      <w:proofErr w:type="spellStart"/>
-      <w:r>
-        <w:rPr>
-          <w:rFonts w:ascii="Times New Roman" w:hAnsi="Times New Roman" w:cs="Times New Roman"/>
-          <w:sz w:val="24"/>
-          <w:szCs w:val="24"/>
-          <w:lang w:val="es-ES"/>
-        </w:rPr>
-        <w:t>string</w:t>
-      </w:r>
-      <w:proofErr w:type="spellEnd"/>
-      <w:r>
-        <w:rPr>
-          <w:rFonts w:ascii="Times New Roman" w:hAnsi="Times New Roman" w:cs="Times New Roman"/>
-          <w:sz w:val="24"/>
-          <w:szCs w:val="24"/>
-          <w:lang w:val="es-ES"/>
-        </w:rPr>
-        <w:t>): cadena de texto asociada.</w:t>
-      </w:r>
+          <w:lang w:val="es-ES"/>
+        </w:rPr>
+      </w:pPr>
     </w:p>
     <w:p>
       <w:pPr>
-        <w:pStyle w:val="ListParagraph"/>
         <w:spacing w:line="276" w:lineRule="auto"/>
         <w:jc w:val="both"/>
         <w:rPr>
           <w:rFonts w:ascii="Times New Roman" w:hAnsi="Times New Roman" w:cs="Times New Roman"/>
-          <w:lang w:val="es-ES"/>
-        </w:rPr>
-      </w:pPr>
+          <w:sz w:val="24"/>
+          <w:szCs w:val="24"/>
+          <w:lang w:val="es-ES"/>
+        </w:rPr>
+      </w:pPr>
+      <w:r>
+        <w:rPr>
+          <w:rFonts w:ascii="Times New Roman" w:hAnsi="Times New Roman" w:cs="Times New Roman"/>
+          <w:sz w:val="24"/>
+          <w:szCs w:val="24"/>
+          <w:lang w:val="es-ES"/>
+        </w:rPr>
+        <w:t>Si se emplea SQL se mantiene el id como referencia en las relaciones, si se emplea MongoDB en lugar del id se almacena la información correspondiente como campos (</w:t>
+      </w:r>
+      <w:proofErr w:type="spellStart"/>
+      <w:r>
+        <w:rPr>
+          <w:rFonts w:ascii="Times New Roman" w:hAnsi="Times New Roman" w:cs="Times New Roman"/>
+          <w:sz w:val="24"/>
+          <w:szCs w:val="24"/>
+          <w:lang w:val="es-ES"/>
+        </w:rPr>
+        <w:t>serverId</w:t>
+      </w:r>
+      <w:proofErr w:type="spellEnd"/>
+      <w:r>
+        <w:rPr>
+          <w:rFonts w:ascii="Times New Roman" w:hAnsi="Times New Roman" w:cs="Times New Roman"/>
+          <w:sz w:val="24"/>
+          <w:szCs w:val="24"/>
+          <w:lang w:val="es-ES"/>
+        </w:rPr>
+        <w:t xml:space="preserve"> / </w:t>
+      </w:r>
+      <w:proofErr w:type="spellStart"/>
+      <w:r>
+        <w:rPr>
+          <w:rFonts w:ascii="Times New Roman" w:hAnsi="Times New Roman" w:cs="Times New Roman"/>
+          <w:sz w:val="24"/>
+          <w:szCs w:val="24"/>
+          <w:lang w:val="es-ES"/>
+        </w:rPr>
+        <w:t>name</w:t>
+      </w:r>
+      <w:proofErr w:type="spellEnd"/>
+      <w:r>
+        <w:rPr>
+          <w:rFonts w:ascii="Times New Roman" w:hAnsi="Times New Roman" w:cs="Times New Roman"/>
+          <w:sz w:val="24"/>
+          <w:szCs w:val="24"/>
+          <w:lang w:val="es-ES"/>
+        </w:rPr>
+        <w:t xml:space="preserve">, </w:t>
+      </w:r>
+      <w:proofErr w:type="spellStart"/>
+      <w:r>
+        <w:rPr>
+          <w:rFonts w:ascii="Times New Roman" w:hAnsi="Times New Roman" w:cs="Times New Roman"/>
+          <w:sz w:val="24"/>
+          <w:szCs w:val="24"/>
+          <w:lang w:val="es-ES"/>
+        </w:rPr>
+        <w:t>endpoint</w:t>
+      </w:r>
+      <w:proofErr w:type="spellEnd"/>
+      <w:r>
+        <w:rPr>
+          <w:rFonts w:ascii="Times New Roman" w:hAnsi="Times New Roman" w:cs="Times New Roman"/>
+          <w:sz w:val="24"/>
+          <w:szCs w:val="24"/>
+          <w:lang w:val="es-ES"/>
+        </w:rPr>
+        <w:t>…)</w:t>
+      </w:r>
     </w:p>
     <w:p>
       <w:pPr>
-        <w:pStyle w:val="ListParagraph"/>
         <w:spacing w:line="276" w:lineRule="auto"/>
         <w:jc w:val="both"/>
         <w:rPr>
           <w:rFonts w:ascii="Times New Roman" w:hAnsi="Times New Roman" w:cs="Times New Roman"/>
-          <w:lang w:val="es-ES"/>
-        </w:rPr>
-      </w:pPr>
-    </w:p>
-    <w:p>
-      <w:pPr>
-        <w:pStyle w:val="ListParagraph"/>
-        <w:numPr>
-          <w:ilvl w:val="0"/>
-          <w:numId w:val="12"/>
-        </w:numPr>
-        <w:spacing w:line="276" w:lineRule="auto"/>
-        <w:jc w:val="both"/>
-        <w:rPr>
-          <w:rFonts w:ascii="Times New Roman" w:hAnsi="Times New Roman" w:cs="Times New Roman"/>
-          <w:b/>
-          <w:bCs/>
-          <w:sz w:val="28"/>
-          <w:szCs w:val="28"/>
-          <w:lang w:val="es-ES"/>
-        </w:rPr>
-      </w:pPr>
-      <w:r>
-        <w:rPr>
-          <w:rFonts w:ascii="Times New Roman" w:hAnsi="Times New Roman" w:cs="Times New Roman"/>
-          <w:b/>
-          <w:bCs/>
-          <w:sz w:val="28"/>
-          <w:szCs w:val="28"/>
-          <w:lang w:val="es-ES"/>
-        </w:rPr>
-        <w:t>Implementación de Consultas y Relaciones</w:t>
-      </w:r>
-    </w:p>
-    <w:p>
-      <w:pPr>
-        <w:spacing w:line="276" w:lineRule="auto"/>
-        <w:ind w:left="360"/>
-        <w:jc w:val="both"/>
-        <w:rPr>
-          <w:rFonts w:ascii="Times New Roman" w:hAnsi="Times New Roman" w:cs="Times New Roman"/>
-          <w:sz w:val="24"/>
-          <w:szCs w:val="24"/>
-          <w:lang w:val="es-ES"/>
-        </w:rPr>
-      </w:pPr>
-      <w:r>
-        <w:rPr>
-          <w:rFonts w:ascii="Times New Roman" w:hAnsi="Times New Roman" w:cs="Times New Roman"/>
-          <w:sz w:val="24"/>
-          <w:szCs w:val="24"/>
-          <w:lang w:val="es-ES"/>
-        </w:rPr>
-        <w:t xml:space="preserve">De cara a las consultas he encontrado que para nuestro caso lo mejor sería combinar consultas con filtro con la inclusión de recursos relacionados. </w:t>
-      </w:r>
-      <w:r>
-        <w:rPr>
-          <w:rFonts w:ascii="Times New Roman" w:hAnsi="Times New Roman" w:cs="Times New Roman"/>
-          <w:sz w:val="24"/>
-          <w:szCs w:val="24"/>
-          <w:lang w:val="es-ES"/>
-        </w:rPr>
-        <w:t xml:space="preserve">Las consultas con filtros se hacen directamente en las URL de </w:t>
-      </w:r>
-      <w:proofErr w:type="spellStart"/>
-      <w:r>
-        <w:rPr>
-          <w:rFonts w:ascii="Times New Roman" w:hAnsi="Times New Roman" w:cs="Times New Roman"/>
-          <w:sz w:val="24"/>
-          <w:szCs w:val="24"/>
-          <w:lang w:val="es-ES"/>
-        </w:rPr>
-        <w:t>json</w:t>
-      </w:r>
-      <w:proofErr w:type="spellEnd"/>
-      <w:r>
-        <w:rPr>
-          <w:rFonts w:ascii="Times New Roman" w:hAnsi="Times New Roman" w:cs="Times New Roman"/>
-          <w:sz w:val="24"/>
-          <w:szCs w:val="24"/>
-          <w:lang w:val="es-ES"/>
-        </w:rPr>
-        <w:t>-server mediante campos clave. Los recursos relacionados usan el parámetro _</w:t>
-      </w:r>
-      <w:proofErr w:type="spellStart"/>
-      <w:r>
-        <w:rPr>
-          <w:rFonts w:ascii="Times New Roman" w:hAnsi="Times New Roman" w:cs="Times New Roman"/>
-          <w:sz w:val="24"/>
-          <w:szCs w:val="24"/>
-          <w:lang w:val="es-ES"/>
-        </w:rPr>
-        <w:t>embed</w:t>
-      </w:r>
-      <w:proofErr w:type="spellEnd"/>
-      <w:r>
-        <w:rPr>
-          <w:rFonts w:ascii="Times New Roman" w:hAnsi="Times New Roman" w:cs="Times New Roman"/>
-          <w:sz w:val="24"/>
-          <w:szCs w:val="24"/>
-          <w:lang w:val="es-ES"/>
-        </w:rPr>
-        <w:t xml:space="preserve"> para incluir relaciones en las búsquedas, </w:t>
-      </w:r>
-      <w:proofErr w:type="spellStart"/>
-      <w:r>
-        <w:rPr>
-          <w:rFonts w:ascii="Times New Roman" w:hAnsi="Times New Roman" w:cs="Times New Roman"/>
-          <w:sz w:val="24"/>
-          <w:szCs w:val="24"/>
-          <w:lang w:val="es-ES"/>
-        </w:rPr>
-        <w:t>ej</w:t>
-      </w:r>
-      <w:proofErr w:type="spellEnd"/>
-      <w:r>
-        <w:rPr>
-          <w:rFonts w:ascii="Times New Roman" w:hAnsi="Times New Roman" w:cs="Times New Roman"/>
-          <w:sz w:val="24"/>
-          <w:szCs w:val="24"/>
-          <w:lang w:val="es-ES"/>
-        </w:rPr>
-        <w:t>: obtener un dispositivo y todos sus mensajes:</w:t>
-      </w:r>
-      <w:r>
-        <w:rPr>
-          <w:rFonts w:ascii="Times New Roman" w:hAnsi="Times New Roman" w:cs="Times New Roman"/>
-          <w:sz w:val="24"/>
-          <w:szCs w:val="24"/>
-          <w:lang w:val="es-ES"/>
-        </w:rPr>
-        <w:t xml:space="preserve"> </w:t>
-      </w:r>
-    </w:p>
-    <w:p>
-      <w:pPr>
-        <w:spacing w:line="276" w:lineRule="auto"/>
-        <w:ind w:left="360"/>
-        <w:jc w:val="center"/>
-        <w:rPr>
-          <w:rFonts w:ascii="Times New Roman" w:hAnsi="Times New Roman" w:cs="Times New Roman"/>
-          <w:i/>
-          <w:iCs/>
-          <w:sz w:val="24"/>
-          <w:szCs w:val="24"/>
-        </w:rPr>
-      </w:pPr>
-      <w:r>
-        <w:rPr>
-          <w:rFonts w:ascii="Times New Roman" w:hAnsi="Times New Roman" w:cs="Times New Roman"/>
-          <w:i/>
-          <w:iCs/>
-          <w:sz w:val="24"/>
-          <w:szCs w:val="24"/>
-        </w:rPr>
-        <w:t>/</w:t>
-      </w:r>
-      <w:proofErr w:type="spellStart"/>
-      <w:r>
-        <w:rPr>
-          <w:rFonts w:ascii="Times New Roman" w:hAnsi="Times New Roman" w:cs="Times New Roman"/>
-          <w:i/>
-          <w:iCs/>
-          <w:sz w:val="24"/>
-          <w:szCs w:val="24"/>
-        </w:rPr>
-        <w:t>devices?serial</w:t>
-      </w:r>
-      <w:proofErr w:type="spellEnd"/>
-      <w:r>
-        <w:rPr>
-          <w:rFonts w:ascii="Times New Roman" w:hAnsi="Times New Roman" w:cs="Times New Roman"/>
-          <w:i/>
-          <w:iCs/>
-          <w:sz w:val="24"/>
-          <w:szCs w:val="24"/>
-        </w:rPr>
-        <w:t>=abc123&amp;_embed=messages.</w:t>
-      </w:r>
-    </w:p>
-    <w:p>
-      <w:pPr>
-        <w:spacing w:line="276" w:lineRule="auto"/>
-        <w:ind w:left="360"/>
-        <w:jc w:val="both"/>
-        <w:rPr>
-          <w:rFonts w:ascii="Times New Roman" w:hAnsi="Times New Roman" w:cs="Times New Roman"/>
-          <w:sz w:val="24"/>
-          <w:szCs w:val="24"/>
-          <w:lang w:val="es-ES"/>
-        </w:rPr>
-      </w:pPr>
-      <w:r>
-        <w:rPr>
-          <w:rFonts w:ascii="Times New Roman" w:hAnsi="Times New Roman" w:cs="Times New Roman"/>
-          <w:sz w:val="24"/>
-          <w:szCs w:val="24"/>
-          <w:lang w:val="es-ES"/>
-        </w:rPr>
-        <w:t>I</w:t>
-      </w:r>
-      <w:r>
-        <w:rPr>
-          <w:rFonts w:ascii="Times New Roman" w:hAnsi="Times New Roman" w:cs="Times New Roman"/>
-          <w:sz w:val="24"/>
-          <w:szCs w:val="24"/>
-          <w:lang w:val="es-ES"/>
-        </w:rPr>
-        <w:t>ndexar campos es para agilizar las búsquedas de datos concretos al usar filtros</w:t>
-      </w:r>
-      <w:r>
-        <w:rPr>
-          <w:rFonts w:ascii="Times New Roman" w:hAnsi="Times New Roman" w:cs="Times New Roman"/>
-          <w:sz w:val="24"/>
-          <w:szCs w:val="24"/>
-          <w:lang w:val="es-ES"/>
-        </w:rPr>
-        <w:t>, ya que son campos que serán accedidos con frecuencia.</w:t>
-      </w:r>
-      <w:r>
-        <w:rPr>
-          <w:rFonts w:ascii="Times New Roman" w:hAnsi="Times New Roman" w:cs="Times New Roman"/>
-          <w:sz w:val="24"/>
-          <w:szCs w:val="24"/>
-          <w:lang w:val="es-ES"/>
-        </w:rPr>
-        <w:t xml:space="preserve"> </w:t>
-      </w:r>
-    </w:p>
-    <w:p>
-      <w:pPr>
-        <w:spacing w:line="276" w:lineRule="auto"/>
-        <w:ind w:left="360"/>
-        <w:jc w:val="both"/>
-        <w:rPr>
-          <w:rFonts w:ascii="Times New Roman" w:hAnsi="Times New Roman" w:cs="Times New Roman"/>
-          <w:sz w:val="24"/>
-          <w:szCs w:val="24"/>
-          <w:lang w:val="es-ES"/>
-        </w:rPr>
-      </w:pPr>
-      <w:r>
-        <w:rPr>
-          <w:rFonts w:ascii="Times New Roman" w:hAnsi="Times New Roman" w:cs="Times New Roman"/>
-          <w:sz w:val="24"/>
-          <w:szCs w:val="24"/>
-          <w:lang w:val="es-ES"/>
-        </w:rPr>
-        <w:t>Por último, e</w:t>
-      </w:r>
-      <w:r>
-        <w:rPr>
-          <w:rFonts w:ascii="Times New Roman" w:hAnsi="Times New Roman" w:cs="Times New Roman"/>
-          <w:sz w:val="24"/>
-          <w:szCs w:val="24"/>
-          <w:lang w:val="es-ES"/>
-        </w:rPr>
-        <w:t>n cuanto al tiempo que mantendremos la información</w:t>
-      </w:r>
-      <w:r>
-        <w:rPr>
-          <w:rFonts w:ascii="Times New Roman" w:hAnsi="Times New Roman" w:cs="Times New Roman"/>
-          <w:sz w:val="24"/>
-          <w:szCs w:val="24"/>
-          <w:lang w:val="es-ES"/>
-        </w:rPr>
-        <w:t xml:space="preserve"> guardada</w:t>
-      </w:r>
-      <w:r>
-        <w:rPr>
-          <w:rFonts w:ascii="Times New Roman" w:hAnsi="Times New Roman" w:cs="Times New Roman"/>
-          <w:sz w:val="24"/>
-          <w:szCs w:val="24"/>
-          <w:lang w:val="es-ES"/>
-        </w:rPr>
-        <w:t xml:space="preserve"> había pensado entre una y dos semanas para no sobrecargar </w:t>
-      </w:r>
-      <w:proofErr w:type="spellStart"/>
-      <w:r>
-        <w:rPr>
-          <w:rFonts w:ascii="Times New Roman" w:hAnsi="Times New Roman" w:cs="Times New Roman"/>
-          <w:sz w:val="24"/>
-          <w:szCs w:val="24"/>
-          <w:lang w:val="es-ES"/>
-        </w:rPr>
-        <w:t>json</w:t>
-      </w:r>
-      <w:proofErr w:type="spellEnd"/>
-      <w:r>
-        <w:rPr>
-          <w:rFonts w:ascii="Times New Roman" w:hAnsi="Times New Roman" w:cs="Times New Roman"/>
-          <w:sz w:val="24"/>
-          <w:szCs w:val="24"/>
-          <w:lang w:val="es-ES"/>
-        </w:rPr>
-        <w:t>-server.</w:t>
-      </w:r>
+          <w:sz w:val="24"/>
+          <w:szCs w:val="24"/>
+          <w:lang w:val="es-ES"/>
+        </w:rPr>
+      </w:pPr>
     </w:p>
     <w:sectPr>
       <w:pgSz w:w="11906" w:h="16838"/>

</xml_diff>